<commit_message>
add PHS official stats report
</commit_message>
<xml_diff>
--- a/inst/rmarkdown/templates/phs-natstats-report/skeleton/Cover_Page.docx
+++ b/inst/rmarkdown/templates/phs-natstats-report/skeleton/Cover_Page.docx
@@ -10,8 +10,6 @@
           <w:shd w:val="clear" w:color="auto" w:fill="auto"/>
         </w:rPr>
       </w:pPr>
-      <w:bookmarkStart w:id="0" w:name="_GoBack"/>
-      <w:bookmarkEnd w:id="0"/>
     </w:p>
     <w:p/>
     <w:p/>
@@ -88,35 +86,20 @@
                       </wps:spPr>
                       <wps:txbx>
                         <w:txbxContent>
-                          <w:bookmarkStart w:id="1" w:name="_Toc322599008" w:displacedByCustomXml="next"/>
-                          <w:bookmarkStart w:id="2" w:name="_Toc322600015" w:displacedByCustomXml="next"/>
-                          <w:bookmarkStart w:id="3" w:name="_Toc322600037" w:displacedByCustomXml="next"/>
-                          <w:bookmarkStart w:id="4" w:name="_Toc323040046" w:displacedByCustomXml="next"/>
-                          <w:bookmarkStart w:id="5" w:name="_Toc324429932" w:displacedByCustomXml="next"/>
-                          <w:bookmarkStart w:id="6" w:name="_Toc324429979" w:displacedByCustomXml="next"/>
-                          <w:sdt>
-                            <w:sdtPr>
-                              <w:alias w:val="Title"/>
-                              <w:tag w:val=""/>
-                              <w:id w:val="1997915227"/>
-                              <w:placeholder>
-                                <w:docPart w:val="74F240D9B52E44C99A4C8F1E80353FA5"/>
-                              </w:placeholder>
-                              <w:dataBinding w:prefixMappings="xmlns:ns0='http://purl.org/dc/elements/1.1/' xmlns:ns1='http://schemas.openxmlformats.org/package/2006/metadata/core-properties' " w:xpath="/ns1:coreProperties[1]/ns0:title[1]" w:storeItemID="{6C3C8BC8-F283-45AE-878A-BAB7291924A1}"/>
-                              <w:text/>
-                            </w:sdtPr>
-                            <w:sdtEndPr/>
-                            <w:sdtContent>
-                              <w:p>
-                                <w:pPr>
-                                  <w:pStyle w:val="PublicationTitle"/>
-                                </w:pPr>
-                                <w:r>
-                                  <w:t>Insert publication title here</w:t>
-                                </w:r>
-                              </w:p>
-                            </w:sdtContent>
-                          </w:sdt>
+                          <w:p>
+                            <w:pPr>
+                              <w:pStyle w:val="PublicationTitle"/>
+                            </w:pPr>
+                            <w:bookmarkStart w:id="0" w:name="_Toc322599008"/>
+                            <w:bookmarkStart w:id="1" w:name="_Toc322600015"/>
+                            <w:bookmarkStart w:id="2" w:name="_Toc322600037"/>
+                            <w:bookmarkStart w:id="3" w:name="_Toc323040046"/>
+                            <w:bookmarkStart w:id="4" w:name="_Toc324429932"/>
+                            <w:bookmarkStart w:id="5" w:name="_Toc324429979"/>
+                            <w:r>
+                              <w:t>Insert publication title here</w:t>
+                            </w:r>
+                          </w:p>
                           <w:p>
                             <w:pPr>
                               <w:pStyle w:val="Publicationsubtitle"/>
@@ -132,12 +115,12 @@
                             <w:r>
                               <w:t>Publication date: DD Month YYYY</w:t>
                             </w:r>
-                            <w:bookmarkEnd w:id="6"/>
+                            <w:bookmarkEnd w:id="0"/>
+                            <w:bookmarkEnd w:id="1"/>
+                            <w:bookmarkEnd w:id="2"/>
+                            <w:bookmarkEnd w:id="3"/>
+                            <w:bookmarkEnd w:id="4"/>
                             <w:bookmarkEnd w:id="5"/>
-                            <w:bookmarkEnd w:id="4"/>
-                            <w:bookmarkEnd w:id="3"/>
-                            <w:bookmarkEnd w:id="2"/>
-                            <w:bookmarkEnd w:id="1"/>
                           </w:p>
                         </w:txbxContent>
                       </wps:txbx>
@@ -165,35 +148,20 @@
               <v:shape id="Text Box 2" o:spid="_x0000_s1026" type="#_x0000_t202" style="position:absolute;margin-left:46.65pt;margin-top:21.55pt;width:428.4pt;height:127.5pt;z-index:251661312;visibility:visible;mso-wrap-style:square;mso-width-percent:0;mso-height-percent:0;mso-wrap-distance-left:9pt;mso-wrap-distance-top:0;mso-wrap-distance-right:9pt;mso-wrap-distance-bottom:0;mso-position-horizontal:absolute;mso-position-horizontal-relative:margin;mso-position-vertical:absolute;mso-position-vertical-relative:text;mso-width-percent:0;mso-height-percent:0;mso-width-relative:margin;mso-height-relative:margin;v-text-anchor:top" o:gfxdata="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" filled="f" stroked="f">
                 <v:textbox>
                   <w:txbxContent>
-                    <w:bookmarkStart w:id="7" w:name="_Toc322599008" w:displacedByCustomXml="next"/>
-                    <w:bookmarkStart w:id="8" w:name="_Toc322600015" w:displacedByCustomXml="next"/>
-                    <w:bookmarkStart w:id="9" w:name="_Toc322600037" w:displacedByCustomXml="next"/>
-                    <w:bookmarkStart w:id="10" w:name="_Toc323040046" w:displacedByCustomXml="next"/>
-                    <w:bookmarkStart w:id="11" w:name="_Toc324429932" w:displacedByCustomXml="next"/>
-                    <w:bookmarkStart w:id="12" w:name="_Toc324429979" w:displacedByCustomXml="next"/>
-                    <w:sdt>
-                      <w:sdtPr>
-                        <w:alias w:val="Title"/>
-                        <w:tag w:val=""/>
-                        <w:id w:val="1997915227"/>
-                        <w:placeholder>
-                          <w:docPart w:val="74F240D9B52E44C99A4C8F1E80353FA5"/>
-                        </w:placeholder>
-                        <w:dataBinding w:prefixMappings="xmlns:ns0='http://purl.org/dc/elements/1.1/' xmlns:ns1='http://schemas.openxmlformats.org/package/2006/metadata/core-properties' " w:xpath="/ns1:coreProperties[1]/ns0:title[1]" w:storeItemID="{6C3C8BC8-F283-45AE-878A-BAB7291924A1}"/>
-                        <w:text/>
-                      </w:sdtPr>
-                      <w:sdtEndPr/>
-                      <w:sdtContent>
-                        <w:p>
-                          <w:pPr>
-                            <w:pStyle w:val="PublicationTitle"/>
-                          </w:pPr>
-                          <w:r>
-                            <w:t>Insert publication title here</w:t>
-                          </w:r>
-                        </w:p>
-                      </w:sdtContent>
-                    </w:sdt>
+                    <w:p>
+                      <w:pPr>
+                        <w:pStyle w:val="PublicationTitle"/>
+                      </w:pPr>
+                      <w:bookmarkStart w:id="6" w:name="_Toc322599008"/>
+                      <w:bookmarkStart w:id="7" w:name="_Toc322600015"/>
+                      <w:bookmarkStart w:id="8" w:name="_Toc322600037"/>
+                      <w:bookmarkStart w:id="9" w:name="_Toc323040046"/>
+                      <w:bookmarkStart w:id="10" w:name="_Toc324429932"/>
+                      <w:bookmarkStart w:id="11" w:name="_Toc324429979"/>
+                      <w:r>
+                        <w:t>Insert publication title here</w:t>
+                      </w:r>
+                    </w:p>
                     <w:p>
                       <w:pPr>
                         <w:pStyle w:val="Publicationsubtitle"/>
@@ -209,12 +177,12 @@
                       <w:r>
                         <w:t>Publication date: DD Month YYYY</w:t>
                       </w:r>
-                      <w:bookmarkEnd w:id="12"/>
+                      <w:bookmarkEnd w:id="6"/>
+                      <w:bookmarkEnd w:id="7"/>
+                      <w:bookmarkEnd w:id="8"/>
+                      <w:bookmarkEnd w:id="9"/>
+                      <w:bookmarkEnd w:id="10"/>
                       <w:bookmarkEnd w:id="11"/>
-                      <w:bookmarkEnd w:id="10"/>
-                      <w:bookmarkEnd w:id="9"/>
-                      <w:bookmarkEnd w:id="8"/>
-                      <w:bookmarkEnd w:id="7"/>
                     </w:p>
                   </w:txbxContent>
                 </v:textbox>
@@ -233,7 +201,10 @@
     <w:p/>
     <w:p/>
     <w:p/>
-    <w:p/>
+    <w:p>
+      <w:bookmarkStart w:id="12" w:name="_GoBack"/>
+      <w:bookmarkEnd w:id="12"/>
+    </w:p>
     <w:p/>
     <w:p/>
     <w:p/>
@@ -412,7 +383,7 @@
               <wp:docPr id="14" name="Rectangle 14">
                 <a:extLst xmlns:a="http://schemas.openxmlformats.org/drawingml/2006/main">
                   <a:ext uri="{C183D7F6-B498-43B3-948B-1728B52AA6E4}">
-                    <adec:decorative xmlns="" xmlns:cx2="http://schemas.microsoft.com/office/drawing/2015/10/21/chartex" xmlns:cx3="http://schemas.microsoft.com/office/drawing/2016/5/9/chartex" xmlns:cx4="http://schemas.microsoft.com/office/drawing/2016/5/10/chartex" xmlns:cx5="http://schemas.microsoft.com/office/drawing/2016/5/11/chartex" xmlns:cx6="http://schemas.microsoft.com/office/drawing/2016/5/12/chartex" xmlns:cx7="http://schemas.microsoft.com/office/drawing/2016/5/13/chartex" xmlns:cx8="http://schemas.microsoft.com/office/drawing/2016/5/14/chartex" xmlns:aink="http://schemas.microsoft.com/office/drawing/2016/ink" xmlns:am3d="http://schemas.microsoft.com/office/drawing/2017/model3d" xmlns:o="urn:schemas-microsoft-com:office:office" xmlns:v="urn:schemas-microsoft-com:vml" xmlns:w10="urn:schemas-microsoft-com:office:word" xmlns:w="http://schemas.openxmlformats.org/wordprocessingml/2006/main" xmlns:w16cex="http://schemas.microsoft.com/office/word/2018/wordml/cex" xmlns:w16cid="http://schemas.microsoft.com/office/word/2016/wordml/cid" xmlns:w16="http://schemas.microsoft.com/office/word/2018/wordml" xmlns:adec="http://schemas.microsoft.com/office/drawing/2017/decorative" val="1"/>
+                    <adec:decorative xmlns:adec="http://schemas.microsoft.com/office/drawing/2017/decorative" xmlns:w16="http://schemas.microsoft.com/office/word/2018/wordml" xmlns:w16cid="http://schemas.microsoft.com/office/word/2016/wordml/cid" xmlns:w16cex="http://schemas.microsoft.com/office/word/2018/wordml/cex" xmlns:w="http://schemas.openxmlformats.org/wordprocessingml/2006/main" xmlns:w10="urn:schemas-microsoft-com:office:word" xmlns:v="urn:schemas-microsoft-com:vml" xmlns:o="urn:schemas-microsoft-com:office:office" xmlns:am3d="http://schemas.microsoft.com/office/drawing/2017/model3d" xmlns:aink="http://schemas.microsoft.com/office/drawing/2016/ink" xmlns:cx8="http://schemas.microsoft.com/office/drawing/2016/5/14/chartex" xmlns:cx7="http://schemas.microsoft.com/office/drawing/2016/5/13/chartex" xmlns:cx6="http://schemas.microsoft.com/office/drawing/2016/5/12/chartex" xmlns:cx5="http://schemas.microsoft.com/office/drawing/2016/5/11/chartex" xmlns:cx4="http://schemas.microsoft.com/office/drawing/2016/5/10/chartex" xmlns:cx3="http://schemas.microsoft.com/office/drawing/2016/5/9/chartex" xmlns:cx2="http://schemas.microsoft.com/office/drawing/2015/10/21/chartex" xmlns="" val="1"/>
                   </a:ext>
                 </a:extLst>
               </wp:docPr>
@@ -501,7 +472,7 @@
               <wp:docPr id="2" name="Rectangle 2">
                 <a:extLst xmlns:a="http://schemas.openxmlformats.org/drawingml/2006/main">
                   <a:ext uri="{C183D7F6-B498-43B3-948B-1728B52AA6E4}">
-                    <adec:decorative xmlns="" xmlns:cx2="http://schemas.microsoft.com/office/drawing/2015/10/21/chartex" xmlns:cx3="http://schemas.microsoft.com/office/drawing/2016/5/9/chartex" xmlns:cx4="http://schemas.microsoft.com/office/drawing/2016/5/10/chartex" xmlns:cx5="http://schemas.microsoft.com/office/drawing/2016/5/11/chartex" xmlns:cx6="http://schemas.microsoft.com/office/drawing/2016/5/12/chartex" xmlns:cx7="http://schemas.microsoft.com/office/drawing/2016/5/13/chartex" xmlns:cx8="http://schemas.microsoft.com/office/drawing/2016/5/14/chartex" xmlns:aink="http://schemas.microsoft.com/office/drawing/2016/ink" xmlns:am3d="http://schemas.microsoft.com/office/drawing/2017/model3d" xmlns:o="urn:schemas-microsoft-com:office:office" xmlns:v="urn:schemas-microsoft-com:vml" xmlns:w10="urn:schemas-microsoft-com:office:word" xmlns:w="http://schemas.openxmlformats.org/wordprocessingml/2006/main" xmlns:w16cex="http://schemas.microsoft.com/office/word/2018/wordml/cex" xmlns:w16cid="http://schemas.microsoft.com/office/word/2016/wordml/cid" xmlns:w16="http://schemas.microsoft.com/office/word/2018/wordml" xmlns:adec="http://schemas.microsoft.com/office/drawing/2017/decorative" val="1"/>
+                    <adec:decorative xmlns:adec="http://schemas.microsoft.com/office/drawing/2017/decorative" xmlns:w16="http://schemas.microsoft.com/office/word/2018/wordml" xmlns:w16cid="http://schemas.microsoft.com/office/word/2016/wordml/cid" xmlns:w16cex="http://schemas.microsoft.com/office/word/2018/wordml/cex" xmlns:w="http://schemas.openxmlformats.org/wordprocessingml/2006/main" xmlns:w10="urn:schemas-microsoft-com:office:word" xmlns:v="urn:schemas-microsoft-com:vml" xmlns:o="urn:schemas-microsoft-com:office:office" xmlns:am3d="http://schemas.microsoft.com/office/drawing/2017/model3d" xmlns:aink="http://schemas.microsoft.com/office/drawing/2016/ink" xmlns:cx8="http://schemas.microsoft.com/office/drawing/2016/5/14/chartex" xmlns:cx7="http://schemas.microsoft.com/office/drawing/2016/5/13/chartex" xmlns:cx6="http://schemas.microsoft.com/office/drawing/2016/5/12/chartex" xmlns:cx5="http://schemas.microsoft.com/office/drawing/2016/5/11/chartex" xmlns:cx4="http://schemas.microsoft.com/office/drawing/2016/5/10/chartex" xmlns:cx3="http://schemas.microsoft.com/office/drawing/2016/5/9/chartex" xmlns:cx2="http://schemas.microsoft.com/office/drawing/2015/10/21/chartex" xmlns="" val="1"/>
                   </a:ext>
                 </a:extLst>
               </wp:docPr>
@@ -607,7 +578,7 @@
               <wp:docPr id="13" name="Rectangle 13">
                 <a:extLst xmlns:a="http://schemas.openxmlformats.org/drawingml/2006/main">
                   <a:ext uri="{C183D7F6-B498-43B3-948B-1728B52AA6E4}">
-                    <adec:decorative xmlns="" xmlns:cx2="http://schemas.microsoft.com/office/drawing/2015/10/21/chartex" xmlns:cx3="http://schemas.microsoft.com/office/drawing/2016/5/9/chartex" xmlns:cx4="http://schemas.microsoft.com/office/drawing/2016/5/10/chartex" xmlns:cx5="http://schemas.microsoft.com/office/drawing/2016/5/11/chartex" xmlns:cx6="http://schemas.microsoft.com/office/drawing/2016/5/12/chartex" xmlns:cx7="http://schemas.microsoft.com/office/drawing/2016/5/13/chartex" xmlns:cx8="http://schemas.microsoft.com/office/drawing/2016/5/14/chartex" xmlns:aink="http://schemas.microsoft.com/office/drawing/2016/ink" xmlns:am3d="http://schemas.microsoft.com/office/drawing/2017/model3d" xmlns:o="urn:schemas-microsoft-com:office:office" xmlns:v="urn:schemas-microsoft-com:vml" xmlns:w10="urn:schemas-microsoft-com:office:word" xmlns:w="http://schemas.openxmlformats.org/wordprocessingml/2006/main" xmlns:w16cex="http://schemas.microsoft.com/office/word/2018/wordml/cex" xmlns:w16cid="http://schemas.microsoft.com/office/word/2016/wordml/cid" xmlns:w16="http://schemas.microsoft.com/office/word/2018/wordml" xmlns:adec="http://schemas.microsoft.com/office/drawing/2017/decorative" val="1"/>
+                    <adec:decorative xmlns:adec="http://schemas.microsoft.com/office/drawing/2017/decorative" xmlns:w16="http://schemas.microsoft.com/office/word/2018/wordml" xmlns:w16cid="http://schemas.microsoft.com/office/word/2016/wordml/cid" xmlns:w16cex="http://schemas.microsoft.com/office/word/2018/wordml/cex" xmlns:w="http://schemas.openxmlformats.org/wordprocessingml/2006/main" xmlns:w10="urn:schemas-microsoft-com:office:word" xmlns:v="urn:schemas-microsoft-com:vml" xmlns:o="urn:schemas-microsoft-com:office:office" xmlns:am3d="http://schemas.microsoft.com/office/drawing/2017/model3d" xmlns:aink="http://schemas.microsoft.com/office/drawing/2016/ink" xmlns:cx8="http://schemas.microsoft.com/office/drawing/2016/5/14/chartex" xmlns:cx7="http://schemas.microsoft.com/office/drawing/2016/5/13/chartex" xmlns:cx6="http://schemas.microsoft.com/office/drawing/2016/5/12/chartex" xmlns:cx5="http://schemas.microsoft.com/office/drawing/2016/5/11/chartex" xmlns:cx4="http://schemas.microsoft.com/office/drawing/2016/5/10/chartex" xmlns:cx3="http://schemas.microsoft.com/office/drawing/2016/5/9/chartex" xmlns:cx2="http://schemas.microsoft.com/office/drawing/2015/10/21/chartex" xmlns="" val="1"/>
                   </a:ext>
                 </a:extLst>
               </wp:docPr>
@@ -3453,9 +3424,9 @@
     <w:link w:val="PublicationsubtitleChar"/>
     <w:autoRedefine/>
     <w:qFormat/>
-    <w:rsid w:val="00320E81"/>
+    <w:rsid w:val="006E158B"/>
     <w:pPr>
-      <w:spacing w:line="360" w:lineRule="exact"/>
+      <w:spacing w:after="0" w:line="360" w:lineRule="exact"/>
     </w:pPr>
     <w:rPr>
       <w:sz w:val="36"/>
@@ -3536,7 +3507,7 @@
     <w:name w:val="Publication subtitle Char"/>
     <w:basedOn w:val="PublicationTitleChar"/>
     <w:link w:val="Publicationsubtitle"/>
-    <w:rsid w:val="00546A7E"/>
+    <w:rsid w:val="006E158B"/>
     <w:rPr>
       <w:rFonts w:eastAsiaTheme="minorHAnsi" w:cstheme="minorBidi"/>
       <w:b/>
@@ -4335,39 +4306,7 @@
 </file>
 
 <file path=word/glossary/document.xml><?xml version="1.0" encoding="utf-8"?>
-<w:glossaryDocument xmlns:wpc="http://schemas.microsoft.com/office/word/2010/wordprocessingCanvas" xmlns:cx="http://schemas.microsoft.com/office/drawing/2014/chartex" xmlns:cx1="http://schemas.microsoft.com/office/drawing/2015/9/8/chartex" xmlns:mc="http://schemas.openxmlformats.org/markup-compatibility/2006" xmlns:o="urn:schemas-microsoft-com:office:office" xmlns:r="http://schemas.openxmlformats.org/officeDocument/2006/relationships" xmlns:m="http://schemas.openxmlformats.org/officeDocument/2006/math" xmlns:v="urn:schemas-microsoft-com:vml" xmlns:wp14="http://schemas.microsoft.com/office/word/2010/wordprocessingDrawing" xmlns:wp="http://schemas.openxmlformats.org/drawingml/2006/wordprocessingDrawing" xmlns:w10="urn:schemas-microsoft-com:office:word" xmlns:w="http://schemas.openxmlformats.org/wordprocessingml/2006/main" xmlns:w14="http://schemas.microsoft.com/office/word/2010/wordml" xmlns:w15="http://schemas.microsoft.com/office/word/2012/wordml" xmlns:w16se="http://schemas.microsoft.com/office/word/2015/wordml/symex" xmlns:wpg="http://schemas.microsoft.com/office/word/2010/wordprocessingGroup" xmlns:wpi="http://schemas.microsoft.com/office/word/2010/wordprocessingInk" xmlns:wne="http://schemas.microsoft.com/office/word/2006/wordml" xmlns:wps="http://schemas.microsoft.com/office/word/2010/wordprocessingShape" mc:Ignorable="w14 w15 w16se wp14">
-  <w:docParts>
-    <w:docPart>
-      <w:docPartPr>
-        <w:name w:val="74F240D9B52E44C99A4C8F1E80353FA5"/>
-        <w:category>
-          <w:name w:val="General"/>
-          <w:gallery w:val="placeholder"/>
-        </w:category>
-        <w:types>
-          <w:type w:val="bbPlcHdr"/>
-        </w:types>
-        <w:behaviors>
-          <w:behavior w:val="content"/>
-        </w:behaviors>
-        <w:guid w:val="{617264B3-5F01-47F5-A3E0-4C8851D05171}"/>
-      </w:docPartPr>
-      <w:docPartBody>
-        <w:p>
-          <w:pPr>
-            <w:pStyle w:val="74F240D9B52E44C99A4C8F1E80353FA5"/>
-          </w:pPr>
-          <w:r>
-            <w:rPr>
-              <w:rStyle w:val="PlaceholderText"/>
-            </w:rPr>
-            <w:t>[Title]</w:t>
-          </w:r>
-        </w:p>
-      </w:docPartBody>
-    </w:docPart>
-  </w:docParts>
-</w:glossaryDocument>
+<w:glossaryDocument xmlns:wpc="http://schemas.microsoft.com/office/word/2010/wordprocessingCanvas" xmlns:cx="http://schemas.microsoft.com/office/drawing/2014/chartex" xmlns:cx1="http://schemas.microsoft.com/office/drawing/2015/9/8/chartex" xmlns:mc="http://schemas.openxmlformats.org/markup-compatibility/2006" xmlns:o="urn:schemas-microsoft-com:office:office" xmlns:r="http://schemas.openxmlformats.org/officeDocument/2006/relationships" xmlns:m="http://schemas.openxmlformats.org/officeDocument/2006/math" xmlns:v="urn:schemas-microsoft-com:vml" xmlns:wp14="http://schemas.microsoft.com/office/word/2010/wordprocessingDrawing" xmlns:wp="http://schemas.openxmlformats.org/drawingml/2006/wordprocessingDrawing" xmlns:w10="urn:schemas-microsoft-com:office:word" xmlns:w="http://schemas.openxmlformats.org/wordprocessingml/2006/main" xmlns:w14="http://schemas.microsoft.com/office/word/2010/wordml" xmlns:w15="http://schemas.microsoft.com/office/word/2012/wordml" xmlns:w16se="http://schemas.microsoft.com/office/word/2015/wordml/symex" xmlns:wpg="http://schemas.microsoft.com/office/word/2010/wordprocessingGroup" xmlns:wpi="http://schemas.microsoft.com/office/word/2010/wordprocessingInk" xmlns:wne="http://schemas.microsoft.com/office/word/2006/wordml" xmlns:wps="http://schemas.microsoft.com/office/word/2010/wordprocessingShape" mc:Ignorable="w14 w15 w16se wp14"/>
 </file>
 
 <file path=word/glossary/fontTable.xml><?xml version="1.0" encoding="utf-8"?>
@@ -4453,6 +4392,7 @@
   </w:compat>
   <w:rsids>
     <w:rsidRoot w:val="00170D56"/>
+    <w:rsid w:val="000A3C8B"/>
     <w:rsid w:val="00170D56"/>
     <w:rsid w:val="00231BBF"/>
     <w:rsid w:val="00A00D7F"/>
@@ -5209,7 +5149,7 @@
 </file>
 
 <file path=customXml/itemProps1.xml><?xml version="1.0" encoding="utf-8"?>
-<ds:datastoreItem xmlns:ds="http://schemas.openxmlformats.org/officeDocument/2006/customXml" ds:itemID="{431C469F-ED01-47D9-BC24-3A5522AA2FE4}">
+<ds:datastoreItem xmlns:ds="http://schemas.openxmlformats.org/officeDocument/2006/customXml" ds:itemID="{1EA92D4B-7FE2-409D-A3A8-42DBD3E08F12}">
   <ds:schemaRefs>
     <ds:schemaRef ds:uri="http://schemas.openxmlformats.org/officeDocument/2006/bibliography"/>
   </ds:schemaRefs>

</xml_diff>